<commit_message>
Edited Bootstrap Template on Personal Page
</commit_message>
<xml_diff>
--- a/GitHub Pages Portfolio Assignment.docx
+++ b/GitHub Pages Portfolio Assignment.docx
@@ -442,33 +442,21 @@
           </w:tcPr>
           <w:p>
             <w:pPr>
-              <w:spacing w:line="0" w:lineRule="atLeast"/>
               <w:jc w:val="both"/>
+              <w:rPr>
+                <w:rFonts w:ascii="Arial" w:hAnsi="Arial" w:cs="Arial"/>
+                <w:b/>
+                <w:bCs/>
+              </w:rPr>
+            </w:pPr>
+            <w:r>
               <w:rPr>
                 <w:rFonts w:ascii="Arial" w:hAnsi="Arial" w:cs="Arial"/>
                 <w:color w:val="A41E34"/>
                 <w:sz w:val="26"/>
-                <w:lang w:val="en-US"/>
-              </w:rPr>
-            </w:pPr>
-            <w:r>
-              <w:rPr>
-                <w:rFonts w:ascii="Arial" w:hAnsi="Arial" w:cs="Arial"/>
-                <w:color w:val="A41E34"/>
-                <w:sz w:val="26"/>
-              </w:rPr>
-              <w:t>Link</w:t>
+              </w:rPr>
+              <w:t>https://pestipona.github.io/</w:t>
             </w:r>
-          </w:p>
-          <w:p>
-            <w:pPr>
-              <w:jc w:val="both"/>
-              <w:rPr>
-                <w:rFonts w:ascii="Arial" w:hAnsi="Arial" w:cs="Arial"/>
-                <w:b/>
-                <w:bCs/>
-              </w:rPr>
-            </w:pPr>
           </w:p>
         </w:tc>
       </w:tr>
@@ -503,6 +491,12 @@
                 <w:rFonts w:ascii="Arial" w:hAnsi="Arial" w:cs="Arial"/>
               </w:rPr>
             </w:pPr>
+            <w:r>
+              <w:rPr>
+                <w:rFonts w:ascii="Arial" w:hAnsi="Arial" w:cs="Arial"/>
+              </w:rPr>
+              <w:t>https://github.com/pestipona</w:t>
+            </w:r>
           </w:p>
         </w:tc>
       </w:tr>
@@ -571,6 +565,12 @@
                 <w:rFonts w:ascii="Arial" w:hAnsi="Arial" w:cs="Arial"/>
               </w:rPr>
             </w:pPr>
+            <w:r>
+              <w:rPr>
+                <w:rFonts w:ascii="Arial" w:hAnsi="Arial" w:cs="Arial"/>
+              </w:rPr>
+              <w:t>https://getbootstrap.com/docs/5.3/examples/blog/</w:t>
+            </w:r>
           </w:p>
         </w:tc>
       </w:tr>
@@ -2488,6 +2488,10 @@
 </file>
 
 <file path=customXml/item1.xml><?xml version="1.0" encoding="utf-8"?>
+<b:Sources xmlns:b="http://schemas.openxmlformats.org/officeDocument/2006/bibliography" xmlns="http://schemas.openxmlformats.org/officeDocument/2006/bibliography" SelectedStyle="\APASixthEditionOfficeOnline.xsl" StyleName="APA" Version="6"/>
+</file>
+
+<file path=customXml/item2.xml><?xml version="1.0" encoding="utf-8"?>
 <s:customData xmlns="http://www.wps.cn/officeDocument/2013/wpsCustomData" xmlns:s="http://www.wps.cn/officeDocument/2013/wpsCustomData">
   <customSectProps>
     <customSectPr/>
@@ -2495,22 +2499,18 @@
 </s:customData>
 </file>
 
-<file path=customXml/item2.xml><?xml version="1.0" encoding="utf-8"?>
-<b:Sources xmlns:b="http://schemas.openxmlformats.org/officeDocument/2006/bibliography" xmlns="http://schemas.openxmlformats.org/officeDocument/2006/bibliography" SelectedStyle="\APASixthEditionOfficeOnline.xsl" StyleName="APA" Version="6"/>
+<file path=customXml/itemProps1.xml><?xml version="1.0" encoding="utf-8"?>
+<ds:datastoreItem xmlns:ds="http://schemas.openxmlformats.org/officeDocument/2006/customXml" ds:itemID="{4D51E7C0-40D4-4F49-9E2C-7FC8F06A426E}">
+  <ds:schemaRefs>
+    <ds:schemaRef ds:uri="http://schemas.openxmlformats.org/officeDocument/2006/bibliography"/>
+  </ds:schemaRefs>
+</ds:datastoreItem>
 </file>
 
-<file path=customXml/itemProps1.xml><?xml version="1.0" encoding="utf-8"?>
+<file path=customXml/itemProps2.xml><?xml version="1.0" encoding="utf-8"?>
 <ds:datastoreItem xmlns:ds="http://schemas.openxmlformats.org/officeDocument/2006/customXml" ds:itemID="{B1977F7D-205B-4081-913C-38D41E755F92}">
   <ds:schemaRefs>
     <ds:schemaRef ds:uri="http://www.wps.cn/officeDocument/2013/wpsCustomData"/>
   </ds:schemaRefs>
 </ds:datastoreItem>
-</file>
-
-<file path=customXml/itemProps2.xml><?xml version="1.0" encoding="utf-8"?>
-<ds:datastoreItem xmlns:ds="http://schemas.openxmlformats.org/officeDocument/2006/customXml" ds:itemID="{4D51E7C0-40D4-4F49-9E2C-7FC8F06A426E}">
-  <ds:schemaRefs>
-    <ds:schemaRef ds:uri="http://schemas.openxmlformats.org/officeDocument/2006/bibliography"/>
-  </ds:schemaRefs>
-</ds:datastoreItem>
 </file>
</xml_diff>